<commit_message>
added Berts blog post
</commit_message>
<xml_diff>
--- a/samples/AppInsights/News/2023-07-01-Whats new in Dynamics 365 Business Central telemetry - July 2023.docx
+++ b/samples/AppInsights/News/2023-07-01-Whats new in Dynamics 365 Business Central telemetry - July 2023.docx
@@ -277,14 +277,12 @@
         </w:rPr>
         <w:t xml:space="preserve">Learnings from </w:t>
       </w:r>
-      <w:proofErr w:type="spellStart"/>
       <w:r>
         <w:rPr>
           <w:lang w:val="en-GB" w:eastAsia="en-DK"/>
         </w:rPr>
         <w:t>BCTechdays</w:t>
       </w:r>
-      <w:proofErr w:type="spellEnd"/>
       <w:r>
         <w:rPr>
           <w:lang w:val="en-GB" w:eastAsia="en-DK"/>
@@ -426,14 +424,12 @@
         </w:rPr>
         <w:t xml:space="preserve">Learnings from </w:t>
       </w:r>
-      <w:proofErr w:type="spellStart"/>
       <w:r>
         <w:rPr>
           <w:lang w:val="en-GB" w:eastAsia="en-DK"/>
         </w:rPr>
         <w:t>BCTechdays</w:t>
       </w:r>
-      <w:proofErr w:type="spellEnd"/>
       <w:r>
         <w:rPr>
           <w:lang w:val="en-GB" w:eastAsia="en-DK"/>
@@ -464,21 +460,7 @@
         <w:rPr>
           <w:lang w:val="en-GB" w:eastAsia="en-DK"/>
         </w:rPr>
-        <w:t xml:space="preserve">BC/NAV </w:t>
-      </w:r>
-      <w:proofErr w:type="spellStart"/>
-      <w:r>
-        <w:rPr>
-          <w:lang w:val="en-GB" w:eastAsia="en-DK"/>
-        </w:rPr>
-        <w:t>Techdays</w:t>
-      </w:r>
-      <w:proofErr w:type="spellEnd"/>
-      <w:r>
-        <w:rPr>
-          <w:lang w:val="en-GB" w:eastAsia="en-DK"/>
-        </w:rPr>
-        <w:t xml:space="preserve"> 2023</w:t>
+        <w:t>BC/NAV Techdays 2023</w:t>
       </w:r>
       <w:r>
         <w:rPr>
@@ -510,25 +492,7 @@
         <w:rPr>
           <w:lang w:val="en-GB" w:eastAsia="en-DK"/>
         </w:rPr>
-        <w:t xml:space="preserve">At the opening keynote, </w:t>
-      </w:r>
-      <w:r>
-        <w:rPr>
-          <w:lang w:val="en-GB" w:eastAsia="en-DK"/>
-        </w:rPr>
-        <w:t>Microsoft engineer</w:t>
-      </w:r>
-      <w:r>
-        <w:rPr>
-          <w:lang w:val="en-GB" w:eastAsia="en-DK"/>
-        </w:rPr>
-        <w:t>ing manager</w:t>
-      </w:r>
-      <w:r>
-        <w:rPr>
-          <w:lang w:val="en-GB" w:eastAsia="en-DK"/>
-        </w:rPr>
-        <w:t xml:space="preserve"> </w:t>
+        <w:t xml:space="preserve">At the opening keynote, Microsoft engineering manager </w:t>
       </w:r>
       <w:r>
         <w:rPr>
@@ -540,21 +504,7 @@
         <w:rPr>
           <w:lang w:val="en-GB" w:eastAsia="en-DK"/>
         </w:rPr>
-        <w:t xml:space="preserve"> demoed the new AI assisted way to </w:t>
-      </w:r>
-      <w:proofErr w:type="spellStart"/>
-      <w:r>
-        <w:rPr>
-          <w:lang w:val="en-GB" w:eastAsia="en-DK"/>
-        </w:rPr>
-        <w:t>analyze</w:t>
-      </w:r>
-      <w:proofErr w:type="spellEnd"/>
-      <w:r>
-        <w:rPr>
-          <w:lang w:val="en-GB" w:eastAsia="en-DK"/>
-        </w:rPr>
-        <w:t xml:space="preserve"> performance issues.</w:t>
+        <w:t xml:space="preserve"> demoed the new AI assisted way to analyze performance issues.</w:t>
       </w:r>
     </w:p>
     <w:p>
@@ -592,21 +542,7 @@
         <w:rPr>
           <w:lang w:val="en-GB" w:eastAsia="en-DK"/>
         </w:rPr>
-        <w:t>(</w:t>
-      </w:r>
-      <w:proofErr w:type="gramStart"/>
-      <w:r>
-        <w:rPr>
-          <w:lang w:val="en-GB" w:eastAsia="en-DK"/>
-        </w:rPr>
-        <w:t>starts</w:t>
-      </w:r>
-      <w:proofErr w:type="gramEnd"/>
-      <w:r>
-        <w:rPr>
-          <w:lang w:val="en-GB" w:eastAsia="en-DK"/>
-        </w:rPr>
-        <w:t xml:space="preserve"> at 57:50 in the video)</w:t>
+        <w:t>(starts at 57:50 in the video)</w:t>
       </w:r>
     </w:p>
     <w:p>
@@ -651,16 +587,8 @@
         <w:rPr>
           <w:lang w:val="en-GB" w:eastAsia="en-DK"/>
         </w:rPr>
-        <w:t xml:space="preserve">Nikola </w:t>
-      </w:r>
-      <w:proofErr w:type="spellStart"/>
-      <w:r>
-        <w:rPr>
-          <w:lang w:val="en-GB" w:eastAsia="en-DK"/>
-        </w:rPr>
-        <w:t>Kukrika</w:t>
-      </w:r>
-      <w:proofErr w:type="spellEnd"/>
+        <w:t>Nikola Kukrika</w:t>
+      </w:r>
       <w:r>
         <w:rPr>
           <w:lang w:val="en-GB" w:eastAsia="en-DK"/>
@@ -687,45 +615,21 @@
         <w:rPr>
           <w:lang w:val="en-GB" w:eastAsia="en-DK"/>
         </w:rPr>
-        <w:t xml:space="preserve"> While the topic is on locking, there are a few places in the session where you can query telemetry to see how this part of the session impacts your customers/apps. </w:t>
-      </w:r>
-      <w:proofErr w:type="spellStart"/>
-      <w:proofErr w:type="gramStart"/>
-      <w:r>
-        <w:rPr>
-          <w:lang w:val="en-GB" w:eastAsia="en-DK"/>
-        </w:rPr>
-        <w:t>Lets</w:t>
-      </w:r>
-      <w:proofErr w:type="spellEnd"/>
-      <w:proofErr w:type="gramEnd"/>
-      <w:r>
-        <w:rPr>
-          <w:lang w:val="en-GB" w:eastAsia="en-DK"/>
-        </w:rPr>
-        <w:t xml:space="preserve"> start…</w:t>
-      </w:r>
-    </w:p>
-    <w:p>
-      <w:pPr>
-        <w:rPr>
-          <w:lang w:val="en-GB" w:eastAsia="en-DK"/>
-        </w:rPr>
-      </w:pPr>
-      <w:r>
-        <w:rPr>
-          <w:lang w:val="en-GB" w:eastAsia="en-DK"/>
-        </w:rPr>
-        <w:t xml:space="preserve">11:50 into the session, they present how the AL runtime use SQL </w:t>
-      </w:r>
-      <w:proofErr w:type="gramStart"/>
-      <w:r>
-        <w:rPr>
-          <w:lang w:val="en-GB" w:eastAsia="en-DK"/>
-        </w:rPr>
-        <w:t>hints</w:t>
-      </w:r>
-      <w:proofErr w:type="gramEnd"/>
+        <w:t xml:space="preserve"> While the topic is on locking, there are a few places in the session where you can query telemetry to see how this part of the session impacts your customers/apps. Lets start…</w:t>
+      </w:r>
+    </w:p>
+    <w:p>
+      <w:pPr>
+        <w:rPr>
+          <w:lang w:val="en-GB" w:eastAsia="en-DK"/>
+        </w:rPr>
+      </w:pPr>
+      <w:r>
+        <w:rPr>
+          <w:lang w:val="en-GB" w:eastAsia="en-DK"/>
+        </w:rPr>
+        <w:t>11:50 into the session, they present how the AL runtime use SQL hints</w:t>
+      </w:r>
     </w:p>
     <w:p>
       <w:pPr>
@@ -758,14 +662,12 @@
         </w:rPr>
         <w:t xml:space="preserve">custom dimension </w:t>
       </w:r>
-      <w:proofErr w:type="spellStart"/>
       <w:r>
         <w:rPr>
           <w:lang w:val="en-GB" w:eastAsia="en-DK"/>
         </w:rPr>
         <w:t>sqlStatement</w:t>
       </w:r>
-      <w:proofErr w:type="spellEnd"/>
       <w:r>
         <w:rPr>
           <w:lang w:val="en-GB" w:eastAsia="en-DK"/>
@@ -797,24 +699,8 @@
         <w:rPr>
           <w:lang w:val="en-GB" w:eastAsia="en-DK"/>
         </w:rPr>
-        <w:t xml:space="preserve">| where </w:t>
-      </w:r>
-      <w:proofErr w:type="spellStart"/>
-      <w:r>
-        <w:rPr>
-          <w:lang w:val="en-GB" w:eastAsia="en-DK"/>
-        </w:rPr>
-        <w:t>customDimension</w:t>
-      </w:r>
-      <w:proofErr w:type="spellEnd"/>
-      <w:r>
-        <w:rPr>
-          <w:lang w:val="en-GB" w:eastAsia="en-DK"/>
-        </w:rPr>
-        <w:t xml:space="preserve"> has ‘</w:t>
-      </w:r>
-      <w:proofErr w:type="spellStart"/>
-      <w:proofErr w:type="gramStart"/>
+        <w:t>| where customDimension has ‘</w:t>
+      </w:r>
       <w:r>
         <w:rPr>
           <w:rFonts w:ascii="Segoe UI" w:hAnsi="Segoe UI" w:cs="Segoe UI"/>
@@ -825,61 +711,25 @@
         </w:rPr>
         <w:t>sqlStatement</w:t>
       </w:r>
-      <w:proofErr w:type="spellEnd"/>
       <w:r>
         <w:rPr>
           <w:lang w:val="en-GB" w:eastAsia="en-DK"/>
         </w:rPr>
         <w:t>’</w:t>
       </w:r>
-      <w:proofErr w:type="gramEnd"/>
-    </w:p>
-    <w:p>
-      <w:pPr>
-        <w:rPr>
-          <w:lang w:val="en-GB" w:eastAsia="en-DK"/>
-        </w:rPr>
-      </w:pPr>
-      <w:r>
-        <w:rPr>
-          <w:lang w:val="en-GB" w:eastAsia="en-DK"/>
-        </w:rPr>
-        <w:t xml:space="preserve">| project </w:t>
-      </w:r>
-      <w:proofErr w:type="spellStart"/>
-      <w:r>
-        <w:rPr>
-          <w:lang w:val="en-GB" w:eastAsia="en-DK"/>
-        </w:rPr>
-        <w:t>eventId</w:t>
-      </w:r>
-      <w:proofErr w:type="spellEnd"/>
-      <w:r>
-        <w:rPr>
-          <w:lang w:val="en-GB" w:eastAsia="en-DK"/>
-        </w:rPr>
-        <w:t xml:space="preserve"> = </w:t>
-      </w:r>
-      <w:proofErr w:type="spellStart"/>
-      <w:r>
-        <w:rPr>
-          <w:lang w:val="en-GB" w:eastAsia="en-DK"/>
-        </w:rPr>
-        <w:t>customDimension</w:t>
-      </w:r>
-      <w:r>
-        <w:rPr>
-          <w:lang w:val="en-GB" w:eastAsia="en-DK"/>
-        </w:rPr>
-        <w:t>.</w:t>
-      </w:r>
-      <w:r>
-        <w:rPr>
-          <w:lang w:val="en-GB" w:eastAsia="en-DK"/>
-        </w:rPr>
-        <w:t>eventId</w:t>
-      </w:r>
-      <w:proofErr w:type="spellEnd"/>
+    </w:p>
+    <w:p>
+      <w:pPr>
+        <w:rPr>
+          <w:lang w:val="en-GB" w:eastAsia="en-DK"/>
+        </w:rPr>
+      </w:pPr>
+      <w:r>
+        <w:rPr>
+          <w:lang w:val="en-GB" w:eastAsia="en-DK"/>
+        </w:rPr>
+        <w:t>| project eventId = customDimension.eventId</w:t>
+      </w:r>
     </w:p>
     <w:p>
       <w:pPr>
@@ -893,14 +743,12 @@
         </w:rPr>
         <w:t xml:space="preserve">, </w:t>
       </w:r>
-      <w:proofErr w:type="spellStart"/>
       <w:r>
         <w:rPr>
           <w:lang w:val="en-GB" w:eastAsia="en-DK"/>
         </w:rPr>
         <w:t>sqlStatement</w:t>
       </w:r>
-      <w:proofErr w:type="spellEnd"/>
     </w:p>
     <w:p>
       <w:pPr>
@@ -939,35 +787,7 @@
         <w:rPr>
           <w:lang w:val="en-GB" w:eastAsia="en-DK"/>
         </w:rPr>
-        <w:t xml:space="preserve">At 23:52, they mention how telemetry can be used to </w:t>
-      </w:r>
-      <w:proofErr w:type="spellStart"/>
-      <w:r>
-        <w:rPr>
-          <w:lang w:val="en-GB" w:eastAsia="en-DK"/>
-        </w:rPr>
-        <w:t>analyze</w:t>
-      </w:r>
-      <w:proofErr w:type="spellEnd"/>
-      <w:r>
-        <w:rPr>
-          <w:lang w:val="en-GB" w:eastAsia="en-DK"/>
-        </w:rPr>
-        <w:t xml:space="preserve"> </w:t>
-      </w:r>
-      <w:proofErr w:type="gramStart"/>
-      <w:r>
-        <w:rPr>
-          <w:lang w:val="en-GB" w:eastAsia="en-DK"/>
-        </w:rPr>
-        <w:t>locking</w:t>
-      </w:r>
-      <w:proofErr w:type="gramEnd"/>
-      <w:r>
-        <w:rPr>
-          <w:lang w:val="en-GB" w:eastAsia="en-DK"/>
-        </w:rPr>
-        <w:t xml:space="preserve"> </w:t>
+        <w:t xml:space="preserve">At 23:52, they mention how telemetry can be used to analyze locking </w:t>
       </w:r>
     </w:p>
     <w:p>
@@ -993,24 +813,16 @@
         <w:rPr>
           <w:lang w:val="en-GB" w:eastAsia="en-DK"/>
         </w:rPr>
-        <w:t xml:space="preserve">but do not go into more details other than referring to slides in the telemetry scenario </w:t>
-      </w:r>
-      <w:proofErr w:type="gramStart"/>
-      <w:r>
-        <w:rPr>
-          <w:lang w:val="en-GB" w:eastAsia="en-DK"/>
-        </w:rPr>
-        <w:t>deck</w:t>
-      </w:r>
-      <w:proofErr w:type="gramEnd"/>
-    </w:p>
-    <w:p>
-      <w:pPr>
-        <w:rPr>
-          <w:lang w:val="en-GB" w:eastAsia="en-DK"/>
-        </w:rPr>
-      </w:pPr>
-      <w:hyperlink r:id="rId6" w:history="1">
+        <w:t>but do not go into more details other than referring to slides in the telemetry scenario deck</w:t>
+      </w:r>
+    </w:p>
+    <w:p>
+      <w:pPr>
+        <w:rPr>
+          <w:lang w:val="en-GB" w:eastAsia="en-DK"/>
+        </w:rPr>
+      </w:pPr>
+      <w:hyperlink r:id="rId6" w:anchor=":~:text=Include%20telemetry%20slides%20in%20your%20feature%20presentations%20(either%20for%20product%20features%2C%20but%20also%20for%20troubleshooting%2C%20performance%2C%20administration%2C%20...%20)" w:history="1">
         <w:r>
           <w:rPr>
             <w:rStyle w:val="Hyperlink"/>
@@ -1056,31 +868,7 @@
         <w:rPr>
           <w:lang w:val="en-GB" w:eastAsia="en-DK"/>
         </w:rPr>
-        <w:t>&lt;</w:t>
-      </w:r>
-      <w:r>
-        <w:rPr>
-          <w:lang w:val="en-GB" w:eastAsia="en-DK"/>
-        </w:rPr>
-        <w:t xml:space="preserve">add </w:t>
-      </w:r>
-      <w:r>
-        <w:rPr>
-          <w:lang w:val="en-GB" w:eastAsia="en-DK"/>
-        </w:rPr>
-        <w:t>screenshot</w:t>
-      </w:r>
-      <w:r>
-        <w:rPr>
-          <w:lang w:val="en-GB" w:eastAsia="en-DK"/>
-        </w:rPr>
-        <w:t>s</w:t>
-      </w:r>
-      <w:r>
-        <w:rPr>
-          <w:lang w:val="en-GB" w:eastAsia="en-DK"/>
-        </w:rPr>
-        <w:t>&gt;</w:t>
+        <w:t>&lt;add screenshots&gt;</w:t>
       </w:r>
     </w:p>
     <w:p>
@@ -1166,19 +954,7 @@
         <w:rPr>
           <w:lang w:val="en-GB" w:eastAsia="en-DK"/>
         </w:rPr>
-        <w:t xml:space="preserve"> </w:t>
-      </w:r>
-      <w:r>
-        <w:rPr>
-          <w:lang w:val="en-GB" w:eastAsia="en-DK"/>
-        </w:rPr>
-        <w:t>did a session on</w:t>
-      </w:r>
-      <w:r>
-        <w:rPr>
-          <w:lang w:val="en-GB" w:eastAsia="en-DK"/>
-        </w:rPr>
-        <w:t xml:space="preserve"> </w:t>
+        <w:t xml:space="preserve"> did a session on </w:t>
       </w:r>
       <w:r>
         <w:rPr>
@@ -1200,13 +976,7 @@
         <w:rPr>
           <w:lang w:val="en-GB" w:eastAsia="en-DK"/>
         </w:rPr>
-        <w:t xml:space="preserve"> </w:t>
-      </w:r>
-      <w:r>
-        <w:rPr>
-          <w:lang w:val="en-GB" w:eastAsia="en-DK"/>
-        </w:rPr>
-        <w:t>At 1:25:30 into the session, they show how telemetry gives insights into the usage of reports and Power BI for customers (and in apps).</w:t>
+        <w:t xml:space="preserve"> At 1:25:30 into the session, they show how telemetry gives insights into the usage of reports and Power BI for customers (and in apps).</w:t>
       </w:r>
     </w:p>
     <w:p>
@@ -1279,33 +1049,13 @@
         <w:rPr>
           <w:lang w:val="en-GB" w:eastAsia="en-DK"/>
         </w:rPr>
-        <w:t xml:space="preserve"> Vasil </w:t>
-      </w:r>
-      <w:proofErr w:type="spellStart"/>
-      <w:r>
-        <w:rPr>
-          <w:lang w:val="en-GB" w:eastAsia="en-DK"/>
-        </w:rPr>
-        <w:t>Illiev</w:t>
-      </w:r>
-      <w:proofErr w:type="spellEnd"/>
-      <w:r>
-        <w:rPr>
-          <w:lang w:val="en-GB" w:eastAsia="en-DK"/>
-        </w:rPr>
-        <w:t xml:space="preserve"> </w:t>
-      </w:r>
-      <w:r>
-        <w:rPr>
-          <w:lang w:val="en-GB" w:eastAsia="en-DK"/>
-        </w:rPr>
-        <w:t>did a session on</w:t>
-      </w:r>
-      <w:r>
-        <w:rPr>
-          <w:lang w:val="en-GB" w:eastAsia="en-DK"/>
-        </w:rPr>
-        <w:t xml:space="preserve"> </w:t>
+        <w:t xml:space="preserve"> Vasil Illiev</w:t>
+      </w:r>
+      <w:r>
+        <w:rPr>
+          <w:lang w:val="en-GB" w:eastAsia="en-DK"/>
+        </w:rPr>
+        <w:t xml:space="preserve"> did a session on </w:t>
       </w:r>
       <w:r>
         <w:rPr>
@@ -1327,25 +1077,7 @@
         <w:rPr>
           <w:lang w:val="en-GB" w:eastAsia="en-DK"/>
         </w:rPr>
-        <w:t xml:space="preserve"> At </w:t>
-      </w:r>
-      <w:r>
-        <w:rPr>
-          <w:lang w:val="en-GB" w:eastAsia="en-DK"/>
-        </w:rPr>
-        <w:t>15</w:t>
-      </w:r>
-      <w:r>
-        <w:rPr>
-          <w:lang w:val="en-GB" w:eastAsia="en-DK"/>
-        </w:rPr>
-        <w:t xml:space="preserve">:30 into the session, they show how telemetry gives insights into the usage of </w:t>
-      </w:r>
-      <w:r>
-        <w:rPr>
-          <w:lang w:val="en-GB" w:eastAsia="en-DK"/>
-        </w:rPr>
-        <w:t>the new Data Analysis feature on list pages</w:t>
+        <w:t xml:space="preserve"> At 15:30 into the session, they show how telemetry gives insights into the usage of the new Data Analysis feature on list pages</w:t>
       </w:r>
       <w:r>
         <w:rPr>
@@ -1364,13 +1096,7 @@
         <w:rPr>
           <w:lang w:val="en-GB" w:eastAsia="en-DK"/>
         </w:rPr>
-        <w:t>Watch the full recording here:</w:t>
-      </w:r>
-      <w:r>
-        <w:rPr>
-          <w:lang w:val="en-GB" w:eastAsia="en-DK"/>
-        </w:rPr>
-        <w:t xml:space="preserve"> </w:t>
+        <w:t xml:space="preserve">Watch the full recording here: </w:t>
       </w:r>
       <w:hyperlink r:id="rId9" w:history="1">
         <w:r>
@@ -1440,61 +1166,7 @@
         <w:rPr>
           <w:lang w:val="en-GB" w:eastAsia="en-DK"/>
         </w:rPr>
-        <w:t xml:space="preserve"> At </w:t>
-      </w:r>
-      <w:r>
-        <w:rPr>
-          <w:lang w:val="en-GB" w:eastAsia="en-DK"/>
-        </w:rPr>
-        <w:t>56</w:t>
-      </w:r>
-      <w:r>
-        <w:rPr>
-          <w:lang w:val="en-GB" w:eastAsia="en-DK"/>
-        </w:rPr>
-        <w:t>:</w:t>
-      </w:r>
-      <w:r>
-        <w:rPr>
-          <w:lang w:val="en-GB" w:eastAsia="en-DK"/>
-        </w:rPr>
-        <w:t>00</w:t>
-      </w:r>
-      <w:r>
-        <w:rPr>
-          <w:lang w:val="en-GB" w:eastAsia="en-DK"/>
-        </w:rPr>
-        <w:t xml:space="preserve"> into the session, </w:t>
-      </w:r>
-      <w:r>
-        <w:rPr>
-          <w:lang w:val="en-GB" w:eastAsia="en-DK"/>
-        </w:rPr>
-        <w:t>he</w:t>
-      </w:r>
-      <w:r>
-        <w:rPr>
-          <w:lang w:val="en-GB" w:eastAsia="en-DK"/>
-        </w:rPr>
-        <w:t xml:space="preserve"> show</w:t>
-      </w:r>
-      <w:r>
-        <w:rPr>
-          <w:lang w:val="en-GB" w:eastAsia="en-DK"/>
-        </w:rPr>
-        <w:t>s</w:t>
-      </w:r>
-      <w:r>
-        <w:rPr>
-          <w:lang w:val="en-GB" w:eastAsia="en-DK"/>
-        </w:rPr>
-        <w:t xml:space="preserve"> how telemetry gives insights into the </w:t>
-      </w:r>
-      <w:r>
-        <w:rPr>
-          <w:lang w:val="en-GB" w:eastAsia="en-DK"/>
-        </w:rPr>
-        <w:t>performance and stability of API calls.</w:t>
+        <w:t xml:space="preserve"> At 56:00 into the session, he shows how telemetry gives insights into the performance and stability of API calls.</w:t>
       </w:r>
     </w:p>
     <w:p>
@@ -1595,61 +1267,7 @@
         <w:rPr>
           <w:lang w:val="en-GB" w:eastAsia="en-DK"/>
         </w:rPr>
-        <w:t xml:space="preserve"> At </w:t>
-      </w:r>
-      <w:r>
-        <w:rPr>
-          <w:lang w:val="en-GB" w:eastAsia="en-DK"/>
-        </w:rPr>
-        <w:t>36</w:t>
-      </w:r>
-      <w:r>
-        <w:rPr>
-          <w:lang w:val="en-GB" w:eastAsia="en-DK"/>
-        </w:rPr>
-        <w:t>:3</w:t>
-      </w:r>
-      <w:r>
-        <w:rPr>
-          <w:lang w:val="en-GB" w:eastAsia="en-DK"/>
-        </w:rPr>
-        <w:t>8</w:t>
-      </w:r>
-      <w:r>
-        <w:rPr>
-          <w:lang w:val="en-GB" w:eastAsia="en-DK"/>
-        </w:rPr>
-        <w:t xml:space="preserve"> into the session, they show how telemetry gives insights </w:t>
-      </w:r>
-      <w:r>
-        <w:rPr>
-          <w:lang w:val="en-GB" w:eastAsia="en-DK"/>
-        </w:rPr>
-        <w:t xml:space="preserve">for AL developers how their AL code impact </w:t>
-      </w:r>
-      <w:r>
-        <w:rPr>
-          <w:lang w:val="en-GB" w:eastAsia="en-DK"/>
-        </w:rPr>
-        <w:t xml:space="preserve">the </w:t>
-      </w:r>
-      <w:r>
-        <w:rPr>
-          <w:lang w:val="en-GB" w:eastAsia="en-DK"/>
-        </w:rPr>
-        <w:t>performance and errors</w:t>
-      </w:r>
-      <w:r>
-        <w:rPr>
-          <w:lang w:val="en-GB" w:eastAsia="en-DK"/>
-        </w:rPr>
-        <w:t xml:space="preserve"> </w:t>
-      </w:r>
-      <w:r>
-        <w:rPr>
-          <w:lang w:val="en-GB" w:eastAsia="en-DK"/>
-        </w:rPr>
-        <w:t xml:space="preserve">for their customers. </w:t>
+        <w:t xml:space="preserve"> At 36:38 into the session, they show how telemetry gives insights for AL developers how their AL code impact the performance and errors for their customers. </w:t>
       </w:r>
     </w:p>
     <w:p>
@@ -1744,57 +1362,13 @@
           <w:iCs/>
           <w:lang w:val="en-GB" w:eastAsia="en-DK"/>
         </w:rPr>
-        <w:t xml:space="preserve"> features</w:t>
-      </w:r>
-      <w:r>
-        <w:rPr>
-          <w:i/>
-          <w:iCs/>
-          <w:lang w:val="en-GB" w:eastAsia="en-DK"/>
-        </w:rPr>
-        <w:t>.</w:t>
-      </w:r>
-      <w:r>
-        <w:rPr>
-          <w:lang w:val="en-GB" w:eastAsia="en-DK"/>
-        </w:rPr>
-        <w:t xml:space="preserve"> At 3</w:t>
-      </w:r>
-      <w:r>
-        <w:rPr>
-          <w:lang w:val="en-GB" w:eastAsia="en-DK"/>
-        </w:rPr>
-        <w:t>8:46</w:t>
-      </w:r>
-      <w:r>
-        <w:rPr>
-          <w:lang w:val="en-GB" w:eastAsia="en-DK"/>
-        </w:rPr>
-        <w:t xml:space="preserve"> into the session, they show how telemetry gives insights for AL developers </w:t>
-      </w:r>
-      <w:r>
-        <w:rPr>
-          <w:lang w:val="en-GB" w:eastAsia="en-DK"/>
-        </w:rPr>
-        <w:t xml:space="preserve">and consultants </w:t>
-      </w:r>
-      <w:r>
-        <w:rPr>
-          <w:lang w:val="en-GB" w:eastAsia="en-DK"/>
-        </w:rPr>
-        <w:t xml:space="preserve">how their </w:t>
-      </w:r>
-      <w:r>
-        <w:rPr>
-          <w:lang w:val="en-GB" w:eastAsia="en-DK"/>
-        </w:rPr>
-        <w:t>permission setups</w:t>
-      </w:r>
-      <w:r>
-        <w:rPr>
-          <w:lang w:val="en-GB" w:eastAsia="en-DK"/>
-        </w:rPr>
-        <w:t xml:space="preserve"> impact errors for their customers. </w:t>
+        <w:t xml:space="preserve"> features.</w:t>
+      </w:r>
+      <w:r>
+        <w:rPr>
+          <w:lang w:val="en-GB" w:eastAsia="en-DK"/>
+        </w:rPr>
+        <w:t xml:space="preserve"> At 38:46 into the session, they show how telemetry gives insights for AL developers and consultants how their permission setups impact errors for their customers. </w:t>
       </w:r>
     </w:p>
     <w:p>
@@ -1846,33 +1420,11 @@
           <w:lang w:val="en-GB" w:eastAsia="en-DK"/>
         </w:rPr>
       </w:pPr>
-      <w:proofErr w:type="spellStart"/>
-      <w:r>
-        <w:rPr>
-          <w:lang w:val="en-GB" w:eastAsia="en-DK"/>
-        </w:rPr>
-        <w:t>BCTechdays</w:t>
-      </w:r>
-      <w:proofErr w:type="spellEnd"/>
-      <w:r>
-        <w:rPr>
-          <w:lang w:val="en-GB" w:eastAsia="en-DK"/>
-        </w:rPr>
-        <w:t xml:space="preserve"> is a great </w:t>
-      </w:r>
-      <w:proofErr w:type="gramStart"/>
-      <w:r>
-        <w:rPr>
-          <w:lang w:val="en-GB" w:eastAsia="en-DK"/>
-        </w:rPr>
-        <w:t>conference</w:t>
-      </w:r>
-      <w:proofErr w:type="gramEnd"/>
-      <w:r>
-        <w:rPr>
-          <w:lang w:val="en-GB" w:eastAsia="en-DK"/>
-        </w:rPr>
-        <w:t xml:space="preserve"> and most sessions are recorded and available online. </w:t>
+      <w:r>
+        <w:rPr>
+          <w:lang w:val="en-GB" w:eastAsia="en-DK"/>
+        </w:rPr>
+        <w:t xml:space="preserve">BCTechdays is a great conference and most sessions are recorded and available online. </w:t>
       </w:r>
       <w:r>
         <w:rPr>
@@ -1999,31 +1551,7 @@
         <w:rPr>
           <w:lang w:val="en-GB" w:eastAsia="en-DK"/>
         </w:rPr>
-        <w:t xml:space="preserve"> include changes of type “all the little things” (to make the reports easier to use). </w:t>
-      </w:r>
-      <w:r>
-        <w:rPr>
-          <w:lang w:val="en-GB" w:eastAsia="en-DK"/>
-        </w:rPr>
-        <w:t xml:space="preserve">But some of </w:t>
-      </w:r>
-      <w:r>
-        <w:rPr>
-          <w:lang w:val="en-GB" w:eastAsia="en-DK"/>
-        </w:rPr>
-        <w:t>the new cool types of telemetry we got in the 22.0 release</w:t>
-      </w:r>
-      <w:r>
-        <w:rPr>
-          <w:lang w:val="en-GB" w:eastAsia="en-DK"/>
-        </w:rPr>
-        <w:t xml:space="preserve"> is now also surfacing in the apps</w:t>
-      </w:r>
-      <w:r>
-        <w:rPr>
-          <w:lang w:val="en-GB" w:eastAsia="en-DK"/>
-        </w:rPr>
-        <w:t>.</w:t>
+        <w:t xml:space="preserve"> include changes of type “all the little things” (to make the reports easier to use). But some of the new cool types of telemetry we got in the 22.0 release is now also surfacing in the apps.</w:t>
       </w:r>
     </w:p>
     <w:p>
@@ -2103,30 +1631,8 @@
         <w:rPr>
           <w:lang w:val="en-GB" w:eastAsia="en-DK"/>
         </w:rPr>
-        <w:t xml:space="preserve">, added visual on new dimensions </w:t>
-      </w:r>
-      <w:proofErr w:type="spellStart"/>
-      <w:r>
-        <w:rPr>
-          <w:lang w:val="en-GB" w:eastAsia="en-DK"/>
-        </w:rPr>
-        <w:t>sqlExecutes</w:t>
-      </w:r>
-      <w:proofErr w:type="spellEnd"/>
-      <w:r>
-        <w:rPr>
-          <w:lang w:val="en-GB" w:eastAsia="en-DK"/>
-        </w:rPr>
-        <w:t xml:space="preserve"> and </w:t>
-      </w:r>
-      <w:proofErr w:type="spellStart"/>
-      <w:r>
-        <w:rPr>
-          <w:lang w:val="en-GB" w:eastAsia="en-DK"/>
-        </w:rPr>
-        <w:t>sqlRowsRead</w:t>
-      </w:r>
-      <w:proofErr w:type="spellEnd"/>
+        <w:t>, added visual on new dimensions sqlExecutes and sqlRowsRead</w:t>
+      </w:r>
       <w:r>
         <w:rPr>
           <w:lang w:val="en-GB" w:eastAsia="en-DK"/>
@@ -2202,21 +1708,7 @@
         <w:rPr>
           <w:lang w:val="en-GB" w:eastAsia="en-DK"/>
         </w:rPr>
-        <w:t xml:space="preserve">. Allows you to track </w:t>
-      </w:r>
-      <w:proofErr w:type="gramStart"/>
-      <w:r>
-        <w:rPr>
-          <w:lang w:val="en-GB" w:eastAsia="en-DK"/>
-        </w:rPr>
-        <w:t>the when</w:t>
-      </w:r>
-      <w:proofErr w:type="gramEnd"/>
-      <w:r>
-        <w:rPr>
-          <w:lang w:val="en-GB" w:eastAsia="en-DK"/>
-        </w:rPr>
-        <w:t xml:space="preserve"> o</w:t>
+        <w:t>. Allows you to track the when o</w:t>
       </w:r>
       <w:r>
         <w:rPr>
@@ -2357,74 +1849,101 @@
         <w:rPr>
           <w:lang w:val="en-GB" w:eastAsia="en-DK"/>
         </w:rPr>
+        <w:t xml:space="preserve"> alJobQueueObjectName and alJobQueueDescription to visuals and filters. Introduced </w:t>
+      </w:r>
+      <w:r>
+        <w:rPr>
+          <w:lang w:val="en-GB" w:eastAsia="en-DK"/>
+        </w:rPr>
+        <w:t xml:space="preserve">a </w:t>
+      </w:r>
+      <w:r>
+        <w:rPr>
+          <w:lang w:val="en-GB" w:eastAsia="en-DK"/>
+        </w:rPr>
+        <w:t>hiera</w:t>
+      </w:r>
+      <w:r>
+        <w:rPr>
+          <w:lang w:val="en-GB" w:eastAsia="en-DK"/>
+        </w:rPr>
+        <w:t>r</w:t>
+      </w:r>
+      <w:r>
+        <w:rPr>
+          <w:lang w:val="en-GB" w:eastAsia="en-DK"/>
+        </w:rPr>
+        <w:t>chy on object name/id/type/description. Changed exceptions visual to use a matrix visual.</w:t>
+      </w:r>
+    </w:p>
+    <w:p>
+      <w:pPr>
+        <w:rPr>
+          <w:lang w:val="en-GB" w:eastAsia="en-DK"/>
+        </w:rPr>
+      </w:pPr>
+    </w:p>
+    <w:p>
+      <w:pPr>
+        <w:rPr>
+          <w:lang w:val="en-GB" w:eastAsia="en-DK"/>
+        </w:rPr>
+      </w:pPr>
+      <w:r>
+        <w:rPr>
+          <w:lang w:val="en-GB" w:eastAsia="en-DK"/>
+        </w:rPr>
+        <w:t>Performance</w:t>
+      </w:r>
+      <w:r>
+        <w:rPr>
+          <w:lang w:val="en-GB" w:eastAsia="en-DK"/>
+        </w:rPr>
+        <w:t xml:space="preserve"> report</w:t>
+      </w:r>
+    </w:p>
+    <w:p>
+      <w:pPr>
+        <w:rPr>
+          <w:lang w:val="en-GB" w:eastAsia="en-DK"/>
+        </w:rPr>
+      </w:pPr>
+      <w:r>
+        <w:rPr>
+          <w:lang w:val="en-GB" w:eastAsia="en-DK"/>
+        </w:rPr>
+        <w:t xml:space="preserve">On page </w:t>
+      </w:r>
+      <w:r>
+        <w:rPr>
+          <w:lang w:val="en-GB" w:eastAsia="en-DK"/>
+        </w:rPr>
+        <w:t>‘</w:t>
+      </w:r>
+      <w:r>
+        <w:rPr>
+          <w:lang w:val="en-GB" w:eastAsia="en-DK"/>
+        </w:rPr>
+        <w:t>Job</w:t>
+      </w:r>
+      <w:r>
+        <w:rPr>
+          <w:lang w:val="en-GB" w:eastAsia="en-DK"/>
+        </w:rPr>
         <w:t xml:space="preserve"> </w:t>
       </w:r>
-      <w:proofErr w:type="spellStart"/>
-      <w:r>
-        <w:rPr>
-          <w:lang w:val="en-GB" w:eastAsia="en-DK"/>
-        </w:rPr>
-        <w:t>alJobQueueObjectName</w:t>
-      </w:r>
-      <w:proofErr w:type="spellEnd"/>
-      <w:r>
-        <w:rPr>
-          <w:lang w:val="en-GB" w:eastAsia="en-DK"/>
-        </w:rPr>
-        <w:t xml:space="preserve"> and </w:t>
-      </w:r>
-      <w:proofErr w:type="spellStart"/>
-      <w:r>
-        <w:rPr>
-          <w:lang w:val="en-GB" w:eastAsia="en-DK"/>
-        </w:rPr>
-        <w:t>alJobQueueDescription</w:t>
-      </w:r>
-      <w:proofErr w:type="spellEnd"/>
-      <w:r>
-        <w:rPr>
-          <w:lang w:val="en-GB" w:eastAsia="en-DK"/>
-        </w:rPr>
-        <w:t xml:space="preserve"> to visuals and filters. Introduced </w:t>
-      </w:r>
-      <w:r>
-        <w:rPr>
-          <w:lang w:val="en-GB" w:eastAsia="en-DK"/>
-        </w:rPr>
-        <w:t xml:space="preserve">a </w:t>
-      </w:r>
-      <w:r>
-        <w:rPr>
-          <w:lang w:val="en-GB" w:eastAsia="en-DK"/>
-        </w:rPr>
-        <w:t>hiera</w:t>
-      </w:r>
-      <w:r>
-        <w:rPr>
-          <w:lang w:val="en-GB" w:eastAsia="en-DK"/>
-        </w:rPr>
-        <w:t>r</w:t>
-      </w:r>
-      <w:r>
-        <w:rPr>
-          <w:lang w:val="en-GB" w:eastAsia="en-DK"/>
-        </w:rPr>
-        <w:t>chy on object name/id/type/description. Changed exceptions visual to use a matrix visual.</w:t>
-      </w:r>
-    </w:p>
-    <w:p>
-      <w:pPr>
-        <w:rPr>
-          <w:lang w:val="en-GB" w:eastAsia="en-DK"/>
-        </w:rPr>
-      </w:pPr>
-    </w:p>
-    <w:p>
-      <w:pPr>
-        <w:rPr>
-          <w:lang w:val="en-GB" w:eastAsia="en-DK"/>
-        </w:rPr>
-      </w:pPr>
+      <w:r>
+        <w:rPr>
+          <w:lang w:val="en-GB" w:eastAsia="en-DK"/>
+        </w:rPr>
+        <w:t>Queue</w:t>
+      </w:r>
+      <w:r>
+        <w:rPr>
+          <w:lang w:val="en-GB" w:eastAsia="en-DK"/>
+        </w:rPr>
+        <w:t xml:space="preserve"> </w:t>
+      </w:r>
       <w:r>
         <w:rPr>
           <w:lang w:val="en-GB" w:eastAsia="en-DK"/>
@@ -2435,96 +1954,13 @@
         <w:rPr>
           <w:lang w:val="en-GB" w:eastAsia="en-DK"/>
         </w:rPr>
-        <w:t xml:space="preserve"> report</w:t>
-      </w:r>
-    </w:p>
-    <w:p>
-      <w:pPr>
-        <w:rPr>
-          <w:lang w:val="en-GB" w:eastAsia="en-DK"/>
-        </w:rPr>
-      </w:pPr>
-      <w:r>
-        <w:rPr>
-          <w:lang w:val="en-GB" w:eastAsia="en-DK"/>
-        </w:rPr>
-        <w:t xml:space="preserve">On page </w:t>
-      </w:r>
-      <w:r>
-        <w:rPr>
-          <w:lang w:val="en-GB" w:eastAsia="en-DK"/>
-        </w:rPr>
-        <w:t>‘</w:t>
-      </w:r>
-      <w:r>
-        <w:rPr>
-          <w:lang w:val="en-GB" w:eastAsia="en-DK"/>
-        </w:rPr>
-        <w:t>Job</w:t>
-      </w:r>
-      <w:r>
-        <w:rPr>
-          <w:lang w:val="en-GB" w:eastAsia="en-DK"/>
-        </w:rPr>
-        <w:t xml:space="preserve"> </w:t>
-      </w:r>
-      <w:r>
-        <w:rPr>
-          <w:lang w:val="en-GB" w:eastAsia="en-DK"/>
-        </w:rPr>
-        <w:t>Queue</w:t>
-      </w:r>
-      <w:r>
-        <w:rPr>
-          <w:lang w:val="en-GB" w:eastAsia="en-DK"/>
-        </w:rPr>
-        <w:t xml:space="preserve"> </w:t>
-      </w:r>
-      <w:r>
-        <w:rPr>
-          <w:lang w:val="en-GB" w:eastAsia="en-DK"/>
-        </w:rPr>
-        <w:t>Performance</w:t>
-      </w:r>
-      <w:r>
-        <w:rPr>
-          <w:lang w:val="en-GB" w:eastAsia="en-DK"/>
-        </w:rPr>
         <w:t>’</w:t>
       </w:r>
       <w:r>
         <w:rPr>
           <w:lang w:val="en-GB" w:eastAsia="en-DK"/>
         </w:rPr>
-        <w:t xml:space="preserve">, added dimension </w:t>
-      </w:r>
-      <w:proofErr w:type="spellStart"/>
-      <w:r>
-        <w:rPr>
-          <w:lang w:val="en-GB" w:eastAsia="en-DK"/>
-        </w:rPr>
-        <w:t>alJobQueueObjectName</w:t>
-      </w:r>
-      <w:proofErr w:type="spellEnd"/>
-      <w:r>
-        <w:rPr>
-          <w:lang w:val="en-GB" w:eastAsia="en-DK"/>
-        </w:rPr>
-        <w:t xml:space="preserve"> and </w:t>
-      </w:r>
-      <w:proofErr w:type="spellStart"/>
-      <w:r>
-        <w:rPr>
-          <w:lang w:val="en-GB" w:eastAsia="en-DK"/>
-        </w:rPr>
-        <w:t>alJobQueueDescription</w:t>
-      </w:r>
-      <w:proofErr w:type="spellEnd"/>
-      <w:r>
-        <w:rPr>
-          <w:lang w:val="en-GB" w:eastAsia="en-DK"/>
-        </w:rPr>
-        <w:t xml:space="preserve"> to visuals and filters</w:t>
+        <w:t>, added dimension alJobQueueObjectName and alJobQueueDescription to visuals and filters</w:t>
       </w:r>
       <w:r>
         <w:rPr>
@@ -2580,21 +2016,7 @@
         <w:rPr>
           <w:lang w:val="en-GB" w:eastAsia="en-DK"/>
         </w:rPr>
-        <w:t xml:space="preserve"> was added in 22.1. Use this to </w:t>
-      </w:r>
-      <w:proofErr w:type="spellStart"/>
-      <w:r>
-        <w:rPr>
-          <w:lang w:val="en-GB" w:eastAsia="en-DK"/>
-        </w:rPr>
-        <w:t>analyze</w:t>
-      </w:r>
-      <w:proofErr w:type="spellEnd"/>
-      <w:r>
-        <w:rPr>
-          <w:lang w:val="en-GB" w:eastAsia="en-DK"/>
-        </w:rPr>
-        <w:t xml:space="preserve"> or monitor the </w:t>
+        <w:t xml:space="preserve"> was added in 22.1. Use this to analyze or monitor the </w:t>
       </w:r>
       <w:r>
         <w:rPr>
@@ -2692,16 +2114,8 @@
         <w:rPr>
           <w:lang w:val="en-GB" w:eastAsia="en-DK"/>
         </w:rPr>
-        <w:t xml:space="preserve">For KQL samples, </w:t>
-      </w:r>
-      <w:proofErr w:type="gramStart"/>
-      <w:r>
-        <w:rPr>
-          <w:lang w:val="en-GB" w:eastAsia="en-DK"/>
-        </w:rPr>
-        <w:t>see</w:t>
-      </w:r>
-      <w:proofErr w:type="gramEnd"/>
+        <w:t>For KQL samples, see</w:t>
+      </w:r>
     </w:p>
     <w:p>
       <w:pPr>
@@ -2763,21 +2177,7 @@
         <w:rPr>
           <w:lang w:val="en-GB" w:eastAsia="en-DK"/>
         </w:rPr>
-        <w:t xml:space="preserve"> was added in version 22.1. Use this to </w:t>
-      </w:r>
-      <w:proofErr w:type="spellStart"/>
-      <w:r>
-        <w:rPr>
-          <w:lang w:val="en-GB" w:eastAsia="en-DK"/>
-        </w:rPr>
-        <w:t>analyze</w:t>
-      </w:r>
-      <w:proofErr w:type="spellEnd"/>
-      <w:r>
-        <w:rPr>
-          <w:lang w:val="en-GB" w:eastAsia="en-DK"/>
-        </w:rPr>
-        <w:t xml:space="preserve"> or monitor </w:t>
+        <w:t xml:space="preserve"> was added in version 22.1. Use this to analyze or monitor </w:t>
       </w:r>
       <w:r>
         <w:rPr>
@@ -2853,13 +2253,7 @@
         <w:rPr>
           <w:lang w:val="en-GB" w:eastAsia="en-DK"/>
         </w:rPr>
-        <w:t>For more information, see</w:t>
-      </w:r>
-      <w:r>
-        <w:rPr>
-          <w:lang w:val="en-GB" w:eastAsia="en-DK"/>
-        </w:rPr>
-        <w:t xml:space="preserve"> </w:t>
+        <w:t xml:space="preserve">For more information, see </w:t>
       </w:r>
       <w:hyperlink r:id="rId16" w:history="1">
         <w:r>
@@ -2969,24 +2363,16 @@
         <w:rPr>
           <w:lang w:val="en-GB" w:eastAsia="en-DK"/>
         </w:rPr>
-        <w:t xml:space="preserve">For more information, </w:t>
-      </w:r>
-      <w:proofErr w:type="gramStart"/>
-      <w:r>
-        <w:rPr>
-          <w:lang w:val="en-GB" w:eastAsia="en-DK"/>
-        </w:rPr>
-        <w:t>see</w:t>
-      </w:r>
-      <w:proofErr w:type="gramEnd"/>
-    </w:p>
-    <w:p>
-      <w:pPr>
-        <w:rPr>
-          <w:lang w:val="en-GB" w:eastAsia="en-DK"/>
-        </w:rPr>
-      </w:pPr>
-      <w:hyperlink r:id="rId18" w:history="1">
+        <w:t>For more information, see</w:t>
+      </w:r>
+    </w:p>
+    <w:p>
+      <w:pPr>
+        <w:rPr>
+          <w:lang w:val="en-GB" w:eastAsia="en-DK"/>
+        </w:rPr>
+      </w:pPr>
+      <w:hyperlink r:id="rId18" w:anchor="other:~:text=or%20Codeunit.-,alJobQueueObjectDescription,-Specifies%20the%20description" w:history="1">
         <w:r>
           <w:rPr>
             <w:rStyle w:val="Hyperlink"/>
@@ -3012,16 +2398,8 @@
         <w:rPr>
           <w:lang w:val="en-GB" w:eastAsia="en-DK"/>
         </w:rPr>
-        <w:t xml:space="preserve">For KQL samples, </w:t>
-      </w:r>
-      <w:proofErr w:type="gramStart"/>
-      <w:r>
-        <w:rPr>
-          <w:lang w:val="en-GB" w:eastAsia="en-DK"/>
-        </w:rPr>
-        <w:t>see</w:t>
-      </w:r>
-      <w:proofErr w:type="gramEnd"/>
+        <w:t>For KQL samples, see</w:t>
+      </w:r>
     </w:p>
     <w:p>
       <w:pPr>
@@ -3071,15 +2449,7 @@
           <w:bCs/>
           <w:lang w:val="en-GB" w:eastAsia="en-DK"/>
         </w:rPr>
-        <w:t>W</w:t>
-      </w:r>
-      <w:r>
-        <w:rPr>
-          <w:b/>
-          <w:bCs/>
-          <w:lang w:val="en-GB" w:eastAsia="en-DK"/>
-        </w:rPr>
-        <w:t>eb service publish failure</w:t>
+        <w:t>Web service publish failure</w:t>
       </w:r>
       <w:r>
         <w:rPr>
@@ -3139,19 +2509,7 @@
         <w:rPr>
           <w:lang w:val="en-GB" w:eastAsia="en-DK"/>
         </w:rPr>
-        <w:t xml:space="preserve"> when a web service couldn't be </w:t>
-      </w:r>
-      <w:r>
-        <w:rPr>
-          <w:lang w:val="en-GB" w:eastAsia="en-DK"/>
-        </w:rPr>
-        <w:t>published,</w:t>
-      </w:r>
-      <w:r>
-        <w:rPr>
-          <w:lang w:val="en-GB" w:eastAsia="en-DK"/>
-        </w:rPr>
-        <w:t xml:space="preserve"> or </w:t>
+        <w:t xml:space="preserve"> when a web service couldn't be published, or </w:t>
       </w:r>
       <w:r>
         <w:rPr>
@@ -3212,16 +2570,8 @@
         <w:rPr>
           <w:lang w:val="en-GB" w:eastAsia="en-DK"/>
         </w:rPr>
-        <w:t xml:space="preserve">For more information, </w:t>
-      </w:r>
-      <w:proofErr w:type="gramStart"/>
-      <w:r>
-        <w:rPr>
-          <w:lang w:val="en-GB" w:eastAsia="en-DK"/>
-        </w:rPr>
-        <w:t>see</w:t>
-      </w:r>
-      <w:proofErr w:type="gramEnd"/>
+        <w:t>For more information, see</w:t>
+      </w:r>
     </w:p>
     <w:p>
       <w:pPr>
@@ -3255,16 +2605,8 @@
         <w:rPr>
           <w:lang w:val="en-GB" w:eastAsia="en-DK"/>
         </w:rPr>
-        <w:t xml:space="preserve">For KQL samples, </w:t>
-      </w:r>
-      <w:proofErr w:type="gramStart"/>
-      <w:r>
-        <w:rPr>
-          <w:lang w:val="en-GB" w:eastAsia="en-DK"/>
-        </w:rPr>
-        <w:t>see</w:t>
-      </w:r>
-      <w:proofErr w:type="gramEnd"/>
+        <w:t>For KQL samples, see</w:t>
+      </w:r>
     </w:p>
     <w:p>
       <w:pPr>
@@ -3320,21 +2662,7 @@
         <w:rPr>
           <w:lang w:val="en-GB" w:eastAsia="en-DK"/>
         </w:rPr>
-        <w:t xml:space="preserve"> telemetry (</w:t>
-      </w:r>
-      <w:proofErr w:type="spellStart"/>
-      <w:r>
-        <w:rPr>
-          <w:lang w:val="en-GB" w:eastAsia="en-DK"/>
-        </w:rPr>
-        <w:t>eventId</w:t>
-      </w:r>
-      <w:proofErr w:type="spellEnd"/>
-      <w:r>
-        <w:rPr>
-          <w:lang w:val="en-GB" w:eastAsia="en-DK"/>
-        </w:rPr>
-        <w:t xml:space="preserve"> RT0018) </w:t>
+        <w:t xml:space="preserve"> telemetry (eventId RT0018) </w:t>
       </w:r>
       <w:r>
         <w:rPr>
@@ -3352,35 +2680,7 @@
         <w:rPr>
           <w:lang w:val="en-GB" w:eastAsia="en-DK"/>
         </w:rPr>
-        <w:t xml:space="preserve">in the custom dimensions </w:t>
-      </w:r>
-      <w:proofErr w:type="spellStart"/>
-      <w:r>
-        <w:rPr>
-          <w:lang w:val="en-GB" w:eastAsia="en-DK"/>
-        </w:rPr>
-        <w:t>sqlRowsRead</w:t>
-      </w:r>
-      <w:proofErr w:type="spellEnd"/>
-      <w:r>
-        <w:rPr>
-          <w:lang w:val="en-GB" w:eastAsia="en-DK"/>
-        </w:rPr>
-        <w:t xml:space="preserve"> and </w:t>
-      </w:r>
-      <w:proofErr w:type="spellStart"/>
-      <w:r>
-        <w:rPr>
-          <w:lang w:val="en-GB" w:eastAsia="en-DK"/>
-        </w:rPr>
-        <w:t>sqlStatements</w:t>
-      </w:r>
-      <w:proofErr w:type="spellEnd"/>
-      <w:r>
-        <w:rPr>
-          <w:lang w:val="en-GB" w:eastAsia="en-DK"/>
-        </w:rPr>
-        <w:t xml:space="preserve">. </w:t>
+        <w:t xml:space="preserve">in the custom dimensions sqlRowsRead and sqlStatements. </w:t>
       </w:r>
       <w:r>
         <w:rPr>
@@ -3399,16 +2699,8 @@
         <w:rPr>
           <w:lang w:val="en-GB" w:eastAsia="en-DK"/>
         </w:rPr>
-        <w:t xml:space="preserve">For more information, </w:t>
-      </w:r>
-      <w:proofErr w:type="gramStart"/>
-      <w:r>
-        <w:rPr>
-          <w:lang w:val="en-GB" w:eastAsia="en-DK"/>
-        </w:rPr>
-        <w:t>see</w:t>
-      </w:r>
-      <w:proofErr w:type="gramEnd"/>
+        <w:t>For more information, see</w:t>
+      </w:r>
       <w:r>
         <w:rPr>
           <w:lang w:val="en-GB" w:eastAsia="en-DK"/>
@@ -3422,7 +2714,7 @@
           <w:lang w:val="en-GB" w:eastAsia="en-DK"/>
         </w:rPr>
       </w:pPr>
-      <w:hyperlink r:id="rId22" w:history="1">
+      <w:hyperlink r:id="rId22" w:anchor=":~:text=mm%3Ass.sssssss.-,sqlExecutes,-Specifies%20the%20number" w:history="1">
         <w:r>
           <w:rPr>
             <w:rStyle w:val="Hyperlink"/>
@@ -3449,16 +2741,8 @@
         <w:rPr>
           <w:lang w:val="en-GB" w:eastAsia="en-DK"/>
         </w:rPr>
-        <w:t xml:space="preserve">For KQL samples, </w:t>
-      </w:r>
-      <w:proofErr w:type="gramStart"/>
-      <w:r>
-        <w:rPr>
-          <w:lang w:val="en-GB" w:eastAsia="en-DK"/>
-        </w:rPr>
-        <w:t>see</w:t>
-      </w:r>
-      <w:proofErr w:type="gramEnd"/>
+        <w:t>For KQL samples, see</w:t>
+      </w:r>
     </w:p>
     <w:p>
       <w:pPr>
@@ -3514,21 +2798,7 @@
         <w:rPr>
           <w:lang w:val="en-GB" w:eastAsia="en-DK"/>
         </w:rPr>
-        <w:t xml:space="preserve"> (</w:t>
-      </w:r>
-      <w:proofErr w:type="spellStart"/>
-      <w:r>
-        <w:rPr>
-          <w:lang w:val="en-GB" w:eastAsia="en-DK"/>
-        </w:rPr>
-        <w:t>eventId</w:t>
-      </w:r>
-      <w:proofErr w:type="spellEnd"/>
-      <w:r>
-        <w:rPr>
-          <w:lang w:val="en-GB" w:eastAsia="en-DK"/>
-        </w:rPr>
-        <w:t xml:space="preserve"> RT0019) </w:t>
+        <w:t xml:space="preserve"> (eventId RT0019) </w:t>
       </w:r>
       <w:r>
         <w:rPr>
@@ -3570,35 +2840,7 @@
         <w:rPr>
           <w:lang w:val="en-GB" w:eastAsia="en-DK"/>
         </w:rPr>
-        <w:t xml:space="preserve">in the custom dimensions </w:t>
-      </w:r>
-      <w:proofErr w:type="spellStart"/>
-      <w:r>
-        <w:rPr>
-          <w:lang w:val="en-GB" w:eastAsia="en-DK"/>
-        </w:rPr>
-        <w:t>clientType</w:t>
-      </w:r>
-      <w:proofErr w:type="spellEnd"/>
-      <w:r>
-        <w:rPr>
-          <w:lang w:val="en-GB" w:eastAsia="en-DK"/>
-        </w:rPr>
-        <w:t xml:space="preserve"> and </w:t>
-      </w:r>
-      <w:proofErr w:type="spellStart"/>
-      <w:r>
-        <w:rPr>
-          <w:lang w:val="en-GB" w:eastAsia="en-DK"/>
-        </w:rPr>
-        <w:t>alStackTrace</w:t>
-      </w:r>
-      <w:proofErr w:type="spellEnd"/>
-      <w:r>
-        <w:rPr>
-          <w:lang w:val="en-GB" w:eastAsia="en-DK"/>
-        </w:rPr>
-        <w:t>.</w:t>
+        <w:t>in the custom dimensions clientType and alStackTrace.</w:t>
       </w:r>
       <w:r>
         <w:rPr>
@@ -3617,30 +2859,16 @@
         <w:rPr>
           <w:lang w:val="en-GB" w:eastAsia="en-DK"/>
         </w:rPr>
-        <w:t xml:space="preserve">For more information, </w:t>
-      </w:r>
-      <w:proofErr w:type="gramStart"/>
-      <w:r>
-        <w:rPr>
-          <w:lang w:val="en-GB" w:eastAsia="en-DK"/>
-        </w:rPr>
-        <w:t>see</w:t>
-      </w:r>
-      <w:proofErr w:type="gramEnd"/>
-      <w:r>
-        <w:rPr>
-          <w:lang w:val="en-GB" w:eastAsia="en-DK"/>
-        </w:rPr>
-        <w:t xml:space="preserve"> </w:t>
-      </w:r>
-    </w:p>
-    <w:p>
-      <w:pPr>
-        <w:rPr>
-          <w:lang w:val="en-GB" w:eastAsia="en-DK"/>
-        </w:rPr>
-      </w:pPr>
-      <w:hyperlink r:id="rId24" w:history="1">
+        <w:t xml:space="preserve">For more information, see </w:t>
+      </w:r>
+    </w:p>
+    <w:p>
+      <w:pPr>
+        <w:rPr>
+          <w:lang w:val="en-GB" w:eastAsia="en-DK"/>
+        </w:rPr>
+      </w:pPr>
+      <w:hyperlink r:id="rId24" w:anchor=":~:text=in%20version%2020.1.-,clientType,-Specifies%20the%20type" w:history="1">
         <w:r>
           <w:rPr>
             <w:rStyle w:val="Hyperlink"/>
@@ -3666,16 +2894,8 @@
         <w:rPr>
           <w:lang w:val="en-GB" w:eastAsia="en-DK"/>
         </w:rPr>
-        <w:t xml:space="preserve">For KQL samples, </w:t>
-      </w:r>
-      <w:proofErr w:type="gramStart"/>
-      <w:r>
-        <w:rPr>
-          <w:lang w:val="en-GB" w:eastAsia="en-DK"/>
-        </w:rPr>
-        <w:t>see</w:t>
-      </w:r>
-      <w:proofErr w:type="gramEnd"/>
+        <w:t>For KQL samples, see</w:t>
+      </w:r>
     </w:p>
     <w:p>
       <w:pPr>
@@ -3831,21 +3051,7 @@
         <w:rPr>
           <w:lang w:val="en-GB" w:eastAsia="en-DK"/>
         </w:rPr>
-        <w:t xml:space="preserve">In version 22.0, we added telemetry for all state changes happening on the Feature Management page. This allows you to </w:t>
-      </w:r>
-      <w:proofErr w:type="spellStart"/>
-      <w:r>
-        <w:rPr>
-          <w:lang w:val="en-GB" w:eastAsia="en-DK"/>
-        </w:rPr>
-        <w:t>analyze</w:t>
-      </w:r>
-      <w:proofErr w:type="spellEnd"/>
-      <w:r>
-        <w:rPr>
-          <w:lang w:val="en-GB" w:eastAsia="en-DK"/>
-        </w:rPr>
-        <w:t xml:space="preserve"> and alert on this across all environments in your telemetry resource. </w:t>
+        <w:t xml:space="preserve">In version 22.0, we added telemetry for all state changes happening on the Feature Management page. This allows you to analyze and alert on this across all environments in your telemetry resource. </w:t>
       </w:r>
     </w:p>
     <w:p>
@@ -3880,7 +3086,7 @@
           <w:lang w:val="en-GB" w:eastAsia="en-DK"/>
         </w:rPr>
       </w:pPr>
-      <w:hyperlink r:id="rId26" w:history="1">
+      <w:hyperlink r:id="rId26" w:anchor="sample-kql-code" w:history="1">
         <w:r>
           <w:rPr>
             <w:rStyle w:val="Hyperlink"/>
@@ -3907,16 +3113,8 @@
         <w:rPr>
           <w:lang w:val="en-US"/>
         </w:rPr>
-        <w:t xml:space="preserve">The set of alerting scenarios has also been updated, </w:t>
-      </w:r>
-      <w:proofErr w:type="gramStart"/>
-      <w:r>
-        <w:rPr>
-          <w:lang w:val="en-US"/>
-        </w:rPr>
-        <w:t>see</w:t>
-      </w:r>
-      <w:proofErr w:type="gramEnd"/>
+        <w:t>The set of alerting scenarios has also been updated, see</w:t>
+      </w:r>
     </w:p>
     <w:p>
       <w:pPr>
@@ -3991,36 +3189,22 @@
         <w:rPr>
           <w:lang w:val="en-GB"/>
         </w:rPr>
-        <w:t xml:space="preserve">started </w:t>
-      </w:r>
-      <w:proofErr w:type="spellStart"/>
+        <w:t>started analyzing outgoing web service calls</w:t>
+      </w:r>
       <w:r>
         <w:rPr>
           <w:lang w:val="en-GB"/>
         </w:rPr>
-        <w:t>analyzing</w:t>
-      </w:r>
-      <w:proofErr w:type="spellEnd"/>
-      <w:r>
+        <w:t xml:space="preserve">: </w:t>
+      </w:r>
+    </w:p>
+    <w:p>
+      <w:pPr>
         <w:rPr>
           <w:lang w:val="en-GB"/>
         </w:rPr>
-        <w:t xml:space="preserve"> outgoing web service calls</w:t>
-      </w:r>
-      <w:r>
-        <w:rPr>
-          <w:lang w:val="en-GB"/>
-        </w:rPr>
-        <w:t xml:space="preserve">: </w:t>
-      </w:r>
-    </w:p>
-    <w:p>
-      <w:pPr>
-        <w:rPr>
-          <w:lang w:val="en-GB"/>
-        </w:rPr>
-      </w:pPr>
-      <w:hyperlink r:id="rId28" w:history="1">
+      </w:pPr>
+      <w:hyperlink r:id="rId28" w:anchor="sample-kql-code" w:history="1">
         <w:r>
           <w:rPr>
             <w:rStyle w:val="Hyperlink"/>
@@ -4079,7 +3263,7 @@
           <w:lang w:val="en-GB"/>
         </w:rPr>
       </w:pPr>
-      <w:hyperlink r:id="rId29" w:history="1">
+      <w:hyperlink r:id="rId29" w:anchor="performance-considerations" w:history="1">
         <w:r>
           <w:rPr>
             <w:rStyle w:val="Hyperlink"/>
@@ -4111,42 +3295,16 @@
         <w:rPr>
           <w:lang w:val="en-GB"/>
         </w:rPr>
-        <w:t xml:space="preserve">ection on how to </w:t>
-      </w:r>
-      <w:proofErr w:type="spellStart"/>
-      <w:r>
+        <w:t>ection on how to analyze HTTP errors with a built-in copy-to-clipboard KQL query and explanation of HTTP status codes:</w:t>
+      </w:r>
+    </w:p>
+    <w:p>
+      <w:pPr>
         <w:rPr>
           <w:lang w:val="en-GB"/>
         </w:rPr>
-        <w:t>analyze</w:t>
-      </w:r>
-      <w:proofErr w:type="spellEnd"/>
-      <w:r>
-        <w:rPr>
-          <w:lang w:val="en-GB"/>
-        </w:rPr>
-        <w:t xml:space="preserve"> HTTP errors with </w:t>
-      </w:r>
-      <w:r>
-        <w:rPr>
-          <w:lang w:val="en-GB"/>
-        </w:rPr>
-        <w:t>a built-in copy-to-clipboard KQL query</w:t>
-      </w:r>
-      <w:r>
-        <w:rPr>
-          <w:lang w:val="en-GB"/>
-        </w:rPr>
-        <w:t xml:space="preserve"> and explanation of HTTP status codes:</w:t>
-      </w:r>
-    </w:p>
-    <w:p>
-      <w:pPr>
-        <w:rPr>
-          <w:lang w:val="en-GB"/>
-        </w:rPr>
-      </w:pPr>
-      <w:hyperlink r:id="rId30" w:history="1">
+      </w:pPr>
+      <w:hyperlink r:id="rId30" w:anchor="troubleshoot-errors" w:history="1">
         <w:r>
           <w:rPr>
             <w:rStyle w:val="Hyperlink"/>
@@ -4172,38 +3330,16 @@
         <w:rPr>
           <w:lang w:val="en-GB"/>
         </w:rPr>
-        <w:t xml:space="preserve">The same information was also added to the documentation page of the </w:t>
-      </w:r>
-      <w:proofErr w:type="spellStart"/>
-      <w:r>
+        <w:t>The same information was also added to the documentation page of the HTTPClient datatype</w:t>
+      </w:r>
+    </w:p>
+    <w:p>
+      <w:pPr>
         <w:rPr>
           <w:lang w:val="en-GB"/>
         </w:rPr>
-        <w:t>HTTPClient</w:t>
-      </w:r>
-      <w:proofErr w:type="spellEnd"/>
-      <w:r>
-        <w:rPr>
-          <w:lang w:val="en-GB"/>
-        </w:rPr>
-        <w:t xml:space="preserve"> </w:t>
-      </w:r>
-      <w:proofErr w:type="gramStart"/>
-      <w:r>
-        <w:rPr>
-          <w:lang w:val="en-GB"/>
-        </w:rPr>
-        <w:t>datatype</w:t>
-      </w:r>
-      <w:proofErr w:type="gramEnd"/>
-    </w:p>
-    <w:p>
-      <w:pPr>
-        <w:rPr>
-          <w:lang w:val="en-GB"/>
-        </w:rPr>
-      </w:pPr>
-      <w:hyperlink r:id="rId31" w:history="1">
+      </w:pPr>
+      <w:hyperlink r:id="rId31" w:anchor="telemetry" w:history="1">
         <w:r>
           <w:rPr>
             <w:rStyle w:val="Hyperlink"/>
@@ -4232,7 +3368,7 @@
           <w:lang w:val="en-GB"/>
         </w:rPr>
       </w:pPr>
-      <w:hyperlink r:id="rId32" w:history="1">
+      <w:hyperlink r:id="rId32" w:anchor="outgoing-web-service-calls-block-al-execution" w:history="1">
         <w:r>
           <w:rPr>
             <w:rStyle w:val="Hyperlink"/>
@@ -4323,16 +3459,8 @@
         <w:rPr>
           <w:lang w:val="en-US"/>
         </w:rPr>
-        <w:t xml:space="preserve">I recently learned that Log Analytics (the data backend of Application Insights) supports data </w:t>
-      </w:r>
-      <w:proofErr w:type="gramStart"/>
-      <w:r>
-        <w:rPr>
-          <w:lang w:val="en-US"/>
-        </w:rPr>
-        <w:t>archiving</w:t>
-      </w:r>
-      <w:proofErr w:type="gramEnd"/>
+        <w:t>I recently learned that Log Analytics (the data backend of Application Insights) supports data archiving</w:t>
+      </w:r>
     </w:p>
     <w:p>
       <w:pPr>
@@ -4400,6 +3528,117 @@
     <w:p>
       <w:pPr>
         <w:rPr>
+          <w:lang w:val="en-GB" w:eastAsia="en-DK"/>
+        </w:rPr>
+      </w:pPr>
+      <w:r>
+        <w:rPr>
+          <w:lang w:val="en-GB" w:eastAsia="en-DK"/>
+        </w:rPr>
+        <w:t xml:space="preserve">Microsoft MVP </w:t>
+      </w:r>
+      <w:r>
+        <w:rPr>
+          <w:lang w:val="en-GB" w:eastAsia="en-DK"/>
+        </w:rPr>
+        <w:t xml:space="preserve">and Telemetry Hero </w:t>
+      </w:r>
+      <w:r>
+        <w:rPr>
+          <w:lang w:val="en-GB" w:eastAsia="en-DK"/>
+        </w:rPr>
+        <w:t xml:space="preserve">Bert Verbeek </w:t>
+      </w:r>
+      <w:r>
+        <w:rPr>
+          <w:lang w:val="en-GB" w:eastAsia="en-DK"/>
+        </w:rPr>
+        <w:t xml:space="preserve">has also </w:t>
+      </w:r>
+      <w:r>
+        <w:rPr>
+          <w:lang w:val="en-GB" w:eastAsia="en-DK"/>
+        </w:rPr>
+        <w:t>blogged a</w:t>
+      </w:r>
+      <w:r>
+        <w:rPr>
+          <w:lang w:val="en-GB" w:eastAsia="en-DK"/>
+        </w:rPr>
+        <w:t>bout</w:t>
+      </w:r>
+      <w:r>
+        <w:rPr>
+          <w:lang w:val="en-GB" w:eastAsia="en-DK"/>
+        </w:rPr>
+        <w:t xml:space="preserve"> this in the blog post</w:t>
+      </w:r>
+      <w:r>
+        <w:rPr>
+          <w:lang w:val="en-GB" w:eastAsia="en-DK"/>
+        </w:rPr>
+        <w:t xml:space="preserve"> </w:t>
+      </w:r>
+      <w:r>
+        <w:rPr>
+          <w:i/>
+          <w:iCs/>
+          <w:lang w:val="en-GB" w:eastAsia="en-DK"/>
+        </w:rPr>
+        <w:t>Archiving your telemetry data</w:t>
+      </w:r>
+      <w:r>
+        <w:rPr>
+          <w:lang w:val="en-GB" w:eastAsia="en-DK"/>
+        </w:rPr>
+        <w:t>:</w:t>
+      </w:r>
+      <w:r>
+        <w:rPr>
+          <w:lang w:val="en-GB" w:eastAsia="en-DK"/>
+        </w:rPr>
+        <w:t xml:space="preserve"> </w:t>
+      </w:r>
+      <w:hyperlink r:id="rId34" w:history="1">
+        <w:r>
+          <w:rPr>
+            <w:rStyle w:val="Hyperlink"/>
+            <w:lang w:val="en-GB" w:eastAsia="en-DK"/>
+          </w:rPr>
+          <w:t>https://www.bertverbeek.nl/blog/2023/06/26/archiving-your-telemetry-data/</w:t>
+        </w:r>
+      </w:hyperlink>
+      <w:r>
+        <w:rPr>
+          <w:lang w:val="en-GB" w:eastAsia="en-DK"/>
+        </w:rPr>
+        <w:t xml:space="preserve"> </w:t>
+      </w:r>
+    </w:p>
+    <w:p>
+      <w:pPr>
+        <w:rPr>
+          <w:lang w:val="en-GB"/>
+        </w:rPr>
+      </w:pPr>
+    </w:p>
+    <w:p>
+      <w:pPr>
+        <w:rPr>
+          <w:lang w:val="en-GB"/>
+        </w:rPr>
+      </w:pPr>
+    </w:p>
+    <w:p>
+      <w:pPr>
+        <w:rPr>
+          <w:lang w:val="en-GB"/>
+        </w:rPr>
+      </w:pPr>
+    </w:p>
+    <w:p>
+      <w:pPr>
+        <w:rPr>
           <w:b/>
           <w:bCs/>
           <w:lang w:val="en-US"/>
@@ -4411,25 +3650,21 @@
           <w:bCs/>
           <w:lang w:val="en-US"/>
         </w:rPr>
-        <w:t xml:space="preserve">Exporting telemetry data to a data lake (and surface it in Microsoft Fabric </w:t>
-      </w:r>
-      <w:proofErr w:type="spellStart"/>
-      <w:r>
-        <w:rPr>
-          <w:b/>
-          <w:bCs/>
+        <w:t>Exporting telemetry data to a data lake (and surface it in Microsoft Fabric Onelake)</w:t>
+      </w:r>
+    </w:p>
+    <w:p>
+      <w:pPr>
+        <w:rPr>
           <w:lang w:val="en-US"/>
         </w:rPr>
-        <w:t>Onelake</w:t>
-      </w:r>
-      <w:proofErr w:type="spellEnd"/>
-      <w:r>
-        <w:rPr>
-          <w:b/>
-          <w:bCs/>
+      </w:pPr>
+      <w:r>
+        <w:rPr>
           <w:lang w:val="en-US"/>
         </w:rPr>
-        <w:t>)</w:t>
+        <w:br/>
+        <w:t>I recently learned that Log Analytics (the data backend of Application Insights) supports exporting data to a storage account</w:t>
       </w:r>
     </w:p>
     <w:p>
@@ -4442,38 +3677,16 @@
         <w:rPr>
           <w:lang w:val="en-US"/>
         </w:rPr>
-        <w:br/>
-        <w:t xml:space="preserve">I recently learned that Log Analytics (the data backend of Application Insights) supports exporting data to a storage </w:t>
-      </w:r>
-      <w:proofErr w:type="gramStart"/>
-      <w:r>
+        <w:t>&lt;insert screenshot&gt;</w:t>
+      </w:r>
+    </w:p>
+    <w:p>
+      <w:pPr>
         <w:rPr>
           <w:lang w:val="en-US"/>
         </w:rPr>
-        <w:t>account</w:t>
-      </w:r>
-      <w:proofErr w:type="gramEnd"/>
-    </w:p>
-    <w:p>
-      <w:pPr>
-        <w:rPr>
-          <w:lang w:val="en-US"/>
-        </w:rPr>
-      </w:pPr>
-      <w:r>
-        <w:rPr>
-          <w:lang w:val="en-US"/>
-        </w:rPr>
-        <w:t>&lt;insert screenshot&gt;</w:t>
-      </w:r>
-    </w:p>
-    <w:p>
-      <w:pPr>
-        <w:rPr>
-          <w:lang w:val="en-US"/>
-        </w:rPr>
-      </w:pPr>
-      <w:hyperlink r:id="rId34" w:history="1">
+      </w:pPr>
+      <w:hyperlink r:id="rId35" w:history="1">
         <w:r>
           <w:rPr>
             <w:rStyle w:val="Hyperlink"/>
@@ -4500,35 +3713,68 @@
           <w:lang w:val="en-US"/>
         </w:rPr>
         <w:br/>
-        <w:t xml:space="preserve">This means that you could store long-term copies of your telemetry data in a data lake. And with Microsoft </w:t>
-      </w:r>
-      <w:proofErr w:type="gramStart"/>
-      <w:r>
+        <w:t>This means that you could store long-term copies of your telemetry data in a data lake. And with Microsoft Fabric , you could mount this lake to your Onelake and make it available for analysis across that stack.</w:t>
+      </w:r>
+    </w:p>
+    <w:p>
+      <w:pPr>
         <w:rPr>
           <w:lang w:val="en-US"/>
         </w:rPr>
-        <w:t>Fabric ,</w:t>
-      </w:r>
-      <w:proofErr w:type="gramEnd"/>
+      </w:pPr>
       <w:r>
         <w:rPr>
           <w:lang w:val="en-US"/>
         </w:rPr>
-        <w:t xml:space="preserve"> you could mount this lake to your </w:t>
-      </w:r>
-      <w:proofErr w:type="spellStart"/>
-      <w:r>
+        <w:br/>
+      </w:r>
+    </w:p>
+    <w:p>
+      <w:pPr>
         <w:rPr>
           <w:lang w:val="en-US"/>
         </w:rPr>
-        <w:t>Onelake</w:t>
-      </w:r>
-      <w:proofErr w:type="spellEnd"/>
+      </w:pPr>
       <w:r>
         <w:rPr>
           <w:lang w:val="en-US"/>
         </w:rPr>
-        <w:t xml:space="preserve"> and make it available for analysis across that stack.</w:t>
+        <w:t>I wonder if some of you might have seen this and tried it in the wild (mostly the export part)? Please share your experience if you have.</w:t>
+      </w:r>
+    </w:p>
+    <w:p>
+      <w:pPr>
+        <w:rPr>
+          <w:lang w:val="en-GB"/>
+        </w:rPr>
+      </w:pPr>
+    </w:p>
+    <w:p>
+      <w:pPr>
+        <w:rPr>
+          <w:lang w:val="en-GB"/>
+        </w:rPr>
+      </w:pPr>
+    </w:p>
+    <w:p/>
+    <w:p>
+      <w:pPr>
+        <w:pStyle w:val="Heading1"/>
+        <w:rPr>
+          <w:lang w:val="en-GB" w:eastAsia="en-DK"/>
+        </w:rPr>
+      </w:pPr>
+      <w:r>
+        <w:rPr>
+          <w:lang w:val="en-GB" w:eastAsia="en-DK"/>
+        </w:rPr>
+        <w:t>B</w:t>
+      </w:r>
+      <w:r>
+        <w:rPr>
+          <w:lang w:val="en-GB" w:eastAsia="en-DK"/>
+        </w:rPr>
+        <w:t>log posts and videos</w:t>
       </w:r>
     </w:p>
     <w:p>
@@ -4537,117 +3783,54 @@
           <w:lang w:val="en-US"/>
         </w:rPr>
       </w:pPr>
-      <w:r>
+    </w:p>
+    <w:p>
+      <w:pPr>
         <w:rPr>
           <w:lang w:val="en-US"/>
         </w:rPr>
-        <w:br/>
-      </w:r>
-    </w:p>
-    <w:p>
-      <w:pPr>
+      </w:pPr>
+      <w:r>
         <w:rPr>
           <w:lang w:val="en-US"/>
         </w:rPr>
-      </w:pPr>
+        <w:t>Microsoft MVP S</w:t>
+      </w:r>
       <w:r>
         <w:rPr>
           <w:lang w:val="en-US"/>
         </w:rPr>
-        <w:t>I wonder if some of you might have seen this and tried it in the wild (mostly the export part)? Please share your experience if you have.</w:t>
-      </w:r>
-    </w:p>
-    <w:p>
-      <w:pPr>
-        <w:rPr>
-          <w:lang w:val="en-GB"/>
-        </w:rPr>
-      </w:pPr>
-    </w:p>
-    <w:p>
-      <w:pPr>
-        <w:rPr>
-          <w:lang w:val="en-GB"/>
-        </w:rPr>
-      </w:pPr>
-    </w:p>
-    <w:p/>
-    <w:p>
-      <w:pPr>
-        <w:pStyle w:val="Heading1"/>
-        <w:rPr>
-          <w:lang w:val="en-GB" w:eastAsia="en-DK"/>
-        </w:rPr>
-      </w:pPr>
-      <w:r>
-        <w:rPr>
-          <w:lang w:val="en-GB" w:eastAsia="en-DK"/>
-        </w:rPr>
-        <w:t>B</w:t>
-      </w:r>
-      <w:r>
-        <w:rPr>
-          <w:lang w:val="en-GB" w:eastAsia="en-DK"/>
-        </w:rPr>
-        <w:t>log posts and videos</w:t>
-      </w:r>
-    </w:p>
-    <w:p>
-      <w:pPr>
+        <w:t>hannon</w:t>
+      </w:r>
+      <w:r>
         <w:rPr>
           <w:lang w:val="en-US"/>
         </w:rPr>
-      </w:pPr>
-    </w:p>
-    <w:p>
-      <w:pPr>
+        <w:t xml:space="preserve"> M</w:t>
+      </w:r>
+      <w:r>
         <w:rPr>
           <w:lang w:val="en-US"/>
         </w:rPr>
-      </w:pPr>
+        <w:t>ullin</w:t>
+      </w:r>
       <w:r>
         <w:rPr>
           <w:lang w:val="en-US"/>
         </w:rPr>
-        <w:t>Microsoft MVP S</w:t>
+        <w:t xml:space="preserve">s </w:t>
+      </w:r>
+      <w:r>
+        <w:rPr>
+          <w:lang w:val="en-GB" w:eastAsia="en-DK"/>
+        </w:rPr>
+        <w:t xml:space="preserve">and Telemetry Hero </w:t>
       </w:r>
       <w:r>
         <w:rPr>
           <w:lang w:val="en-US"/>
         </w:rPr>
-        <w:t>hannon</w:t>
-      </w:r>
-      <w:r>
-        <w:rPr>
-          <w:lang w:val="en-US"/>
-        </w:rPr>
-        <w:t xml:space="preserve"> M</w:t>
-      </w:r>
-      <w:r>
-        <w:rPr>
-          <w:lang w:val="en-US"/>
-        </w:rPr>
-        <w:t>ullin</w:t>
-      </w:r>
-      <w:r>
-        <w:rPr>
-          <w:lang w:val="en-US"/>
-        </w:rPr>
-        <w:t xml:space="preserve">s wrote two new blog </w:t>
-      </w:r>
-      <w:proofErr w:type="gramStart"/>
-      <w:r>
-        <w:rPr>
-          <w:lang w:val="en-US"/>
-        </w:rPr>
-        <w:t>post</w:t>
-      </w:r>
-      <w:proofErr w:type="gramEnd"/>
-      <w:r>
-        <w:rPr>
-          <w:lang w:val="en-US"/>
-        </w:rPr>
-        <w:t xml:space="preserve"> on</w:t>
+        <w:t>wrote two new blog post on</w:t>
       </w:r>
     </w:p>
     <w:p>
@@ -4672,7 +3855,7 @@
         </w:rPr>
         <w:t xml:space="preserve">: </w:t>
       </w:r>
-      <w:hyperlink r:id="rId35" w:history="1">
+      <w:hyperlink r:id="rId36" w:history="1">
         <w:r>
           <w:rPr>
             <w:rStyle w:val="Hyperlink"/>
@@ -4713,6 +3896,7 @@
           <w:iCs/>
           <w:lang w:val="en-US"/>
         </w:rPr>
+        <w:lastRenderedPageBreak/>
         <w:t>Getting Started With Dynamics 365 Business Central Telemetry</w:t>
       </w:r>
       <w:r>
@@ -4721,7 +3905,7 @@
         </w:rPr>
         <w:t xml:space="preserve">: </w:t>
       </w:r>
-      <w:hyperlink r:id="rId36" w:history="1">
+      <w:hyperlink r:id="rId37" w:history="1">
         <w:r>
           <w:rPr>
             <w:rStyle w:val="Hyperlink"/>
@@ -4754,21 +3938,81 @@
         <w:rPr>
           <w:lang w:val="en-GB" w:eastAsia="en-DK"/>
         </w:rPr>
-        <w:t xml:space="preserve">Did you know that the </w:t>
-      </w:r>
-      <w:proofErr w:type="spellStart"/>
-      <w:r>
-        <w:rPr>
-          <w:lang w:val="en-GB" w:eastAsia="en-DK"/>
-        </w:rPr>
-        <w:t>BCTech</w:t>
-      </w:r>
-      <w:proofErr w:type="spellEnd"/>
-      <w:r>
-        <w:rPr>
-          <w:lang w:val="en-GB" w:eastAsia="en-DK"/>
-        </w:rPr>
-        <w:t xml:space="preserve"> repo has pages with links to blog posts and videos on telemetry?</w:t>
+        <w:t xml:space="preserve">Microsoft MVP </w:t>
+      </w:r>
+      <w:r>
+        <w:rPr>
+          <w:lang w:val="en-GB" w:eastAsia="en-DK"/>
+        </w:rPr>
+        <w:t xml:space="preserve">and Telemetry Hero </w:t>
+      </w:r>
+      <w:r>
+        <w:rPr>
+          <w:lang w:val="en-GB" w:eastAsia="en-DK"/>
+        </w:rPr>
+        <w:t>Bert Verbeek blogged a</w:t>
+      </w:r>
+      <w:r>
+        <w:rPr>
+          <w:lang w:val="en-GB" w:eastAsia="en-DK"/>
+        </w:rPr>
+        <w:t xml:space="preserve">bout </w:t>
+      </w:r>
+      <w:r>
+        <w:rPr>
+          <w:i/>
+          <w:iCs/>
+          <w:lang w:val="en-GB" w:eastAsia="en-DK"/>
+        </w:rPr>
+        <w:t>Archiving your telemetry data</w:t>
+      </w:r>
+      <w:r>
+        <w:rPr>
+          <w:lang w:val="en-GB" w:eastAsia="en-DK"/>
+        </w:rPr>
+        <w:t>:</w:t>
+      </w:r>
+    </w:p>
+    <w:p>
+      <w:pPr>
+        <w:rPr>
+          <w:lang w:val="en-GB" w:eastAsia="en-DK"/>
+        </w:rPr>
+      </w:pPr>
+      <w:hyperlink r:id="rId38" w:history="1">
+        <w:r>
+          <w:rPr>
+            <w:rStyle w:val="Hyperlink"/>
+            <w:lang w:val="en-GB" w:eastAsia="en-DK"/>
+          </w:rPr>
+          <w:t>https://www.bertverbeek.nl/blog/2023/06/26/archiving-your-telemetry-data/</w:t>
+        </w:r>
+      </w:hyperlink>
+      <w:r>
+        <w:rPr>
+          <w:lang w:val="en-GB" w:eastAsia="en-DK"/>
+        </w:rPr>
+        <w:t xml:space="preserve"> </w:t>
+      </w:r>
+    </w:p>
+    <w:p>
+      <w:pPr>
+        <w:rPr>
+          <w:lang w:val="en-GB" w:eastAsia="en-DK"/>
+        </w:rPr>
+      </w:pPr>
+    </w:p>
+    <w:p>
+      <w:pPr>
+        <w:rPr>
+          <w:lang w:val="en-GB" w:eastAsia="en-DK"/>
+        </w:rPr>
+      </w:pPr>
+      <w:r>
+        <w:rPr>
+          <w:lang w:val="en-GB" w:eastAsia="en-DK"/>
+        </w:rPr>
+        <w:t>Did you know that the BCTech repo has pages with links to blog posts and videos on telemetry?</w:t>
       </w:r>
     </w:p>
     <w:p>
@@ -4783,7 +4027,7 @@
         </w:rPr>
         <w:t xml:space="preserve">Blogs: </w:t>
       </w:r>
-      <w:hyperlink r:id="rId37" w:history="1">
+      <w:hyperlink r:id="rId39" w:history="1">
         <w:r>
           <w:rPr>
             <w:rStyle w:val="Hyperlink"/>
@@ -4811,7 +4055,7 @@
         </w:rPr>
         <w:t xml:space="preserve">Videos: </w:t>
       </w:r>
-      <w:hyperlink r:id="rId38" w:history="1">
+      <w:hyperlink r:id="rId40" w:history="1">
         <w:r>
           <w:rPr>
             <w:rStyle w:val="Hyperlink"/>
@@ -4875,7 +4119,6 @@
         </w:rPr>
         <w:t>J</w:t>
       </w:r>
-      <w:proofErr w:type="spellStart"/>
       <w:r>
         <w:rPr>
           <w:lang w:val="en-GB"/>
@@ -4888,7 +4131,6 @@
         </w:rPr>
         <w:t>ly</w:t>
       </w:r>
-      <w:proofErr w:type="spellEnd"/>
       <w:r>
         <w:t xml:space="preserve"> newsletter. If you made it all the way down here, then you are truly a Telemetry Hero. </w:t>
       </w:r>
@@ -4964,21 +4206,7 @@
         <w:rPr>
           <w:lang w:val="en-GB"/>
         </w:rPr>
-        <w:t xml:space="preserve">PPS. It is not too late to rate the Power BI apps on </w:t>
-      </w:r>
-      <w:proofErr w:type="spellStart"/>
-      <w:r>
-        <w:rPr>
-          <w:lang w:val="en-GB"/>
-        </w:rPr>
-        <w:t>Appsource</w:t>
-      </w:r>
-      <w:proofErr w:type="spellEnd"/>
-      <w:r>
-        <w:rPr>
-          <w:lang w:val="en-GB"/>
-        </w:rPr>
-        <w:t xml:space="preserve"> </w:t>
+        <w:t xml:space="preserve">PPS. It is not too late to rate the Power BI apps on Appsource </w:t>
       </w:r>
       <w:r>
         <w:rPr>
@@ -5019,7 +4247,7 @@
           <w:lang w:val="en-GB"/>
         </w:rPr>
       </w:pPr>
-      <w:hyperlink r:id="rId39" w:history="1">
+      <w:hyperlink r:id="rId41" w:history="1">
         <w:r>
           <w:rPr>
             <w:rStyle w:val="Hyperlink"/>
@@ -5045,21 +4273,20 @@
         <w:rPr>
           <w:lang w:val="en-GB"/>
         </w:rPr>
-        <w:t>(</w:t>
-      </w:r>
-      <w:proofErr w:type="gramStart"/>
-      <w:r>
+        <w:t>(for environment telemetry)</w:t>
+      </w:r>
+    </w:p>
+    <w:p>
+      <w:pPr>
         <w:rPr>
           <w:lang w:val="en-GB"/>
         </w:rPr>
-        <w:t>for</w:t>
-      </w:r>
-      <w:proofErr w:type="gramEnd"/>
+      </w:pPr>
       <w:r>
         <w:rPr>
           <w:lang w:val="en-GB"/>
         </w:rPr>
-        <w:t xml:space="preserve"> environment telemetry)</w:t>
+        <w:t xml:space="preserve">or </w:t>
       </w:r>
     </w:p>
     <w:p>
@@ -5068,20 +4295,7 @@
           <w:lang w:val="en-GB"/>
         </w:rPr>
       </w:pPr>
-      <w:r>
-        <w:rPr>
-          <w:lang w:val="en-GB"/>
-        </w:rPr>
-        <w:t xml:space="preserve">or </w:t>
-      </w:r>
-    </w:p>
-    <w:p>
-      <w:pPr>
-        <w:rPr>
-          <w:lang w:val="en-GB"/>
-        </w:rPr>
-      </w:pPr>
-      <w:hyperlink r:id="rId40" w:history="1">
+      <w:hyperlink r:id="rId42" w:history="1">
         <w:r>
           <w:rPr>
             <w:rStyle w:val="Hyperlink"/>
@@ -5108,21 +4322,7 @@
         <w:rPr>
           <w:lang w:val="en-GB"/>
         </w:rPr>
-        <w:t>(</w:t>
-      </w:r>
-      <w:proofErr w:type="gramStart"/>
-      <w:r>
-        <w:rPr>
-          <w:lang w:val="en-GB"/>
-        </w:rPr>
-        <w:t>for</w:t>
-      </w:r>
-      <w:proofErr w:type="gramEnd"/>
-      <w:r>
-        <w:rPr>
-          <w:lang w:val="en-GB"/>
-        </w:rPr>
-        <w:t xml:space="preserve"> app telemetry)</w:t>
+        <w:t>(for app telemetry)</w:t>
       </w:r>
     </w:p>
     <w:sectPr>
@@ -7449,7 +6649,7 @@
   <w:style w:type="paragraph" w:default="1" w:styleId="Normal">
     <w:name w:val="Normal"/>
     <w:qFormat/>
-    <w:rsid w:val="000C4818"/>
+    <w:rsid w:val="00400555"/>
   </w:style>
   <w:style w:type="paragraph" w:styleId="Heading1">
     <w:name w:val="heading 1"/>

</xml_diff>